<commit_message>
hamarosan készen lesz a kigyűjtés
</commit_message>
<xml_diff>
--- a/leghasonlobb.sorozatok.docx
+++ b/leghasonlobb.sorozatok.docx
@@ -2,196 +2,226 @@
 <file path=word/document.xml><?xml version="1.0" encoding="utf-8"?>
 <w:document xmlns:wpc="http://schemas.microsoft.com/office/word/2010/wordprocessingCanvas" xmlns:cx="http://schemas.microsoft.com/office/drawing/2014/chartex" xmlns:cx1="http://schemas.microsoft.com/office/drawing/2015/9/8/chartex" xmlns:mc="http://schemas.openxmlformats.org/markup-compatibility/2006" xmlns:o="urn:schemas-microsoft-com:office:office" xmlns:r="http://schemas.openxmlformats.org/officeDocument/2006/relationships" xmlns:m="http://schemas.openxmlformats.org/officeDocument/2006/math" xmlns:v="urn:schemas-microsoft-com:vml" xmlns:wp14="http://schemas.microsoft.com/office/word/2010/wordprocessingDrawing" xmlns:wp="http://schemas.openxmlformats.org/drawingml/2006/wordprocessingDrawing" xmlns:w10="urn:schemas-microsoft-com:office:word" xmlns:w="http://schemas.openxmlformats.org/wordprocessingml/2006/main" xmlns:w14="http://schemas.microsoft.com/office/word/2010/wordml" xmlns:w15="http://schemas.microsoft.com/office/word/2012/wordml" xmlns:w16se="http://schemas.microsoft.com/office/word/2015/wordml/symex" xmlns:wpg="http://schemas.microsoft.com/office/word/2010/wordprocessingGroup" xmlns:wpi="http://schemas.microsoft.com/office/word/2010/wordprocessingInk" xmlns:wne="http://schemas.microsoft.com/office/word/2006/wordml" xmlns:wps="http://schemas.microsoft.com/office/word/2010/wordprocessingShape" mc:Ignorable="w14 w15 w16se wp14">
   <w:body>
+    <w:p xmlns:wp14="http://schemas.microsoft.com/office/word/2010/wordml" wp14:textId="77777777">
+      <w:pPr>
+        <w:spacing w:after="0"/>
+        <w:rPr>
+          <w:rFonts w:ascii="Times New Roman" w:hAnsi="Times New Roman" w:cs="Times New Roman"/>
+        </w:rPr>
+      </w:pPr>
+      <w:r>
+        <w:rPr>
+          <w:rFonts w:ascii="Times New Roman" w:hAnsi="Times New Roman" w:cs="Times New Roman"/>
+        </w:rPr>
+        <w:t>L</w:t>
+      </w:r>
+      <w:r>
+        <w:rPr>
+          <w:rFonts w:ascii="Times New Roman" w:hAnsi="Times New Roman" w:cs="Times New Roman"/>
+        </w:rPr>
+        <w:t>eghasonlóbb sorozatok:</w:t>
+      </w:r>
+    </w:p>
+    <w:p xmlns:wp14="http://schemas.microsoft.com/office/word/2010/wordml" wp14:textId="77777777">
+      <w:pPr>
+        <w:spacing w:after="0"/>
+        <w:rPr>
+          <w:rFonts w:ascii="Times New Roman" w:hAnsi="Times New Roman" w:cs="Times New Roman"/>
+        </w:rPr>
+      </w:pPr>
+    </w:p>
+    <w:p xmlns:wp14="http://schemas.microsoft.com/office/word/2010/wordml" wp14:textId="77777777">
+      <w:pPr>
+        <w:spacing w:after="0"/>
+        <w:rPr>
+          <w:rFonts w:ascii="Times New Roman" w:hAnsi="Times New Roman" w:cs="Times New Roman"/>
+        </w:rPr>
+      </w:pPr>
+      <w:r>
+        <w:rPr>
+          <w:rFonts w:ascii="Times New Roman" w:hAnsi="Times New Roman" w:cs="Times New Roman"/>
+        </w:rPr>
+        <w:t>16 26 28 46 49 – 43-as sor</w:t>
+      </w:r>
+    </w:p>
+    <w:p xmlns:wp14="http://schemas.microsoft.com/office/word/2010/wordml" wp14:textId="77777777">
+      <w:pPr>
+        <w:spacing w:after="0"/>
+        <w:rPr>
+          <w:rFonts w:ascii="Times New Roman" w:hAnsi="Times New Roman" w:cs="Times New Roman"/>
+        </w:rPr>
+      </w:pPr>
+      <w:r>
+        <w:rPr>
+          <w:rFonts w:ascii="Times New Roman" w:hAnsi="Times New Roman" w:cs="Times New Roman"/>
+        </w:rPr>
+        <w:t>250. sor – 3 egymás után</w:t>
+      </w:r>
+    </w:p>
+    <w:p xmlns:wp14="http://schemas.microsoft.com/office/word/2010/wordml" wp14:textId="77777777">
+      <w:pPr>
+        <w:spacing w:after="0"/>
+        <w:rPr>
+          <w:rFonts w:ascii="Times New Roman" w:hAnsi="Times New Roman" w:cs="Times New Roman"/>
+        </w:rPr>
+      </w:pPr>
+      <w:r>
+        <w:rPr>
+          <w:rFonts w:ascii="Times New Roman" w:hAnsi="Times New Roman" w:cs="Times New Roman"/>
+        </w:rPr>
+        <w:t>426.</w:t>
+      </w:r>
+      <w:r>
+        <w:rPr>
+          <w:rFonts w:ascii="Times New Roman" w:hAnsi="Times New Roman" w:cs="Times New Roman"/>
+        </w:rPr>
+        <w:t>sor – 3 egymás után</w:t>
+      </w:r>
+    </w:p>
+    <w:p xmlns:wp14="http://schemas.microsoft.com/office/word/2010/wordml" wp14:textId="77777777">
+      <w:pPr>
+        <w:spacing w:after="0"/>
+        <w:rPr>
+          <w:rFonts w:ascii="Times New Roman" w:hAnsi="Times New Roman" w:cs="Times New Roman"/>
+        </w:rPr>
+      </w:pPr>
+      <w:r>
+        <w:rPr>
+          <w:rFonts w:ascii="Times New Roman" w:hAnsi="Times New Roman" w:cs="Times New Roman"/>
+        </w:rPr>
+        <w:t>558.sor – 3egymás után</w:t>
+      </w:r>
+    </w:p>
+    <w:p xmlns:wp14="http://schemas.microsoft.com/office/word/2010/wordml" wp14:textId="77777777">
+      <w:pPr>
+        <w:spacing w:after="0"/>
+        <w:rPr>
+          <w:rFonts w:ascii="Times New Roman" w:hAnsi="Times New Roman" w:cs="Times New Roman"/>
+        </w:rPr>
+      </w:pPr>
+      <w:r>
+        <w:rPr>
+          <w:rFonts w:ascii="Times New Roman" w:hAnsi="Times New Roman" w:cs="Times New Roman"/>
+        </w:rPr>
+        <w:t>650.sor – 3 egymás után</w:t>
+      </w:r>
+    </w:p>
     <w:p>
       <w:pPr>
-        <w:spacing w:after="0"/>
-        <w:rPr>
-          <w:rFonts w:ascii="Times New Roman" w:hAnsi="Times New Roman" w:cs="Times New Roman"/>
-        </w:rPr>
-      </w:pPr>
-      <w:r>
-        <w:rPr>
-          <w:rFonts w:ascii="Times New Roman" w:hAnsi="Times New Roman" w:cs="Times New Roman"/>
-        </w:rPr>
-        <w:t>L</w:t>
-      </w:r>
-      <w:r>
-        <w:rPr>
-          <w:rFonts w:ascii="Times New Roman" w:hAnsi="Times New Roman" w:cs="Times New Roman"/>
-        </w:rPr>
-        <w:t>eghasonlóbb sorozatok:</w:t>
+        <w:pStyle w:val="Norml"/>
+        <w:spacing w:after="0"/>
+        <w:rPr>
+          <w:rFonts w:ascii="Times New Roman" w:hAnsi="Times New Roman" w:cs="Times New Roman"/>
+        </w:rPr>
+      </w:pPr>
+      <w:r>
+        <w:rPr>
+          <w:rFonts w:ascii="Times New Roman" w:hAnsi="Times New Roman" w:cs="Times New Roman"/>
+        </w:rPr>
+        <w:t>858.sor - 3 egymás után</w:t>
+      </w:r>
+    </w:p>
+    <w:p xmlns:wp14="http://schemas.microsoft.com/office/word/2010/wordml" wp14:textId="77777777">
+      <w:pPr>
+        <w:spacing w:after="0"/>
+        <w:rPr>
+          <w:rFonts w:ascii="Times New Roman" w:hAnsi="Times New Roman" w:cs="Times New Roman"/>
+        </w:rPr>
+      </w:pPr>
+    </w:p>
+    <w:p xmlns:wp14="http://schemas.microsoft.com/office/word/2010/wordml" wp14:textId="77777777">
+      <w:pPr>
+        <w:spacing w:after="0"/>
+        <w:rPr>
+          <w:rFonts w:ascii="Times New Roman" w:hAnsi="Times New Roman" w:cs="Times New Roman"/>
+        </w:rPr>
+      </w:pPr>
+      <w:r>
+        <w:rPr>
+          <w:rFonts w:ascii="Times New Roman" w:hAnsi="Times New Roman" w:cs="Times New Roman"/>
+        </w:rPr>
+        <w:t>E</w:t>
+      </w:r>
+      <w:r>
+        <w:rPr>
+          <w:rFonts w:ascii="Times New Roman" w:hAnsi="Times New Roman" w:cs="Times New Roman"/>
+        </w:rPr>
+        <w:t>gymást követő számok sorozata:</w:t>
+      </w:r>
+    </w:p>
+    <w:p xmlns:wp14="http://schemas.microsoft.com/office/word/2010/wordml" wp14:textId="77777777">
+      <w:pPr>
+        <w:spacing w:after="0"/>
+        <w:rPr>
+          <w:rFonts w:ascii="Times New Roman" w:hAnsi="Times New Roman" w:cs="Times New Roman"/>
+        </w:rPr>
+      </w:pPr>
+      <w:r>
+        <w:rPr>
+          <w:rFonts w:ascii="Times New Roman" w:hAnsi="Times New Roman" w:cs="Times New Roman"/>
+        </w:rPr>
+        <w:t>101-es sor 3db egymás után</w:t>
+      </w:r>
+    </w:p>
+    <w:p xmlns:wp14="http://schemas.microsoft.com/office/word/2010/wordml" wp14:textId="77777777">
+      <w:pPr>
+        <w:spacing w:after="0"/>
+        <w:rPr>
+          <w:rFonts w:ascii="Times New Roman" w:hAnsi="Times New Roman" w:cs="Times New Roman"/>
+        </w:rPr>
+      </w:pPr>
+      <w:r>
+        <w:rPr>
+          <w:rFonts w:ascii="Times New Roman" w:hAnsi="Times New Roman" w:cs="Times New Roman"/>
+        </w:rPr>
+        <w:t>403-as sor 3 db egymás után</w:t>
       </w:r>
     </w:p>
     <w:p>
       <w:pPr>
-        <w:spacing w:after="0"/>
-        <w:rPr>
-          <w:rFonts w:ascii="Times New Roman" w:hAnsi="Times New Roman" w:cs="Times New Roman"/>
-        </w:rPr>
-      </w:pPr>
-    </w:p>
-    <w:p>
-      <w:pPr>
-        <w:spacing w:after="0"/>
-        <w:rPr>
-          <w:rFonts w:ascii="Times New Roman" w:hAnsi="Times New Roman" w:cs="Times New Roman"/>
-        </w:rPr>
-      </w:pPr>
-      <w:r>
-        <w:rPr>
-          <w:rFonts w:ascii="Times New Roman" w:hAnsi="Times New Roman" w:cs="Times New Roman"/>
-        </w:rPr>
-        <w:t>16 26 28 46 49 – 43-as sor</w:t>
-      </w:r>
-    </w:p>
-    <w:p>
-      <w:pPr>
-        <w:spacing w:after="0"/>
-        <w:rPr>
-          <w:rFonts w:ascii="Times New Roman" w:hAnsi="Times New Roman" w:cs="Times New Roman"/>
-        </w:rPr>
-      </w:pPr>
-      <w:r>
-        <w:rPr>
-          <w:rFonts w:ascii="Times New Roman" w:hAnsi="Times New Roman" w:cs="Times New Roman"/>
-        </w:rPr>
-        <w:t>250. sor – 3 egymás után</w:t>
-      </w:r>
-    </w:p>
-    <w:p>
-      <w:pPr>
-        <w:spacing w:after="0"/>
-        <w:rPr>
-          <w:rFonts w:ascii="Times New Roman" w:hAnsi="Times New Roman" w:cs="Times New Roman"/>
-        </w:rPr>
-      </w:pPr>
-      <w:r>
-        <w:rPr>
-          <w:rFonts w:ascii="Times New Roman" w:hAnsi="Times New Roman" w:cs="Times New Roman"/>
-        </w:rPr>
-        <w:t>426.</w:t>
-      </w:r>
-      <w:r>
-        <w:rPr>
-          <w:rFonts w:ascii="Times New Roman" w:hAnsi="Times New Roman" w:cs="Times New Roman"/>
-        </w:rPr>
-        <w:t>sor – 3 egymás után</w:t>
-      </w:r>
-    </w:p>
-    <w:p>
-      <w:pPr>
-        <w:spacing w:after="0"/>
-        <w:rPr>
-          <w:rFonts w:ascii="Times New Roman" w:hAnsi="Times New Roman" w:cs="Times New Roman"/>
-        </w:rPr>
-      </w:pPr>
-      <w:r>
-        <w:rPr>
-          <w:rFonts w:ascii="Times New Roman" w:hAnsi="Times New Roman" w:cs="Times New Roman"/>
-        </w:rPr>
-        <w:t>558.sor – 3egymás után</w:t>
-      </w:r>
-    </w:p>
-    <w:p>
-      <w:pPr>
-        <w:spacing w:after="0"/>
-        <w:rPr>
-          <w:rFonts w:ascii="Times New Roman" w:hAnsi="Times New Roman" w:cs="Times New Roman"/>
-        </w:rPr>
-      </w:pPr>
-      <w:r>
-        <w:rPr>
-          <w:rFonts w:ascii="Times New Roman" w:hAnsi="Times New Roman" w:cs="Times New Roman"/>
-        </w:rPr>
-        <w:t>650.sor – 3 egymás után</w:t>
-      </w:r>
-    </w:p>
-    <w:p>
-      <w:pPr>
-        <w:spacing w:after="0"/>
-        <w:rPr>
-          <w:rFonts w:ascii="Times New Roman" w:hAnsi="Times New Roman" w:cs="Times New Roman"/>
-        </w:rPr>
-      </w:pPr>
-    </w:p>
-    <w:p>
-      <w:pPr>
-        <w:spacing w:after="0"/>
-        <w:rPr>
-          <w:rFonts w:ascii="Times New Roman" w:hAnsi="Times New Roman" w:cs="Times New Roman"/>
-        </w:rPr>
-      </w:pPr>
-      <w:r>
-        <w:rPr>
-          <w:rFonts w:ascii="Times New Roman" w:hAnsi="Times New Roman" w:cs="Times New Roman"/>
-        </w:rPr>
-        <w:t>E</w:t>
-      </w:r>
-      <w:r>
-        <w:rPr>
-          <w:rFonts w:ascii="Times New Roman" w:hAnsi="Times New Roman" w:cs="Times New Roman"/>
-        </w:rPr>
-        <w:t>gymást követő számok sorozata:</w:t>
-      </w:r>
-    </w:p>
-    <w:p>
-      <w:pPr>
-        <w:spacing w:after="0"/>
-        <w:rPr>
-          <w:rFonts w:ascii="Times New Roman" w:hAnsi="Times New Roman" w:cs="Times New Roman"/>
-        </w:rPr>
-      </w:pPr>
-      <w:r>
-        <w:rPr>
-          <w:rFonts w:ascii="Times New Roman" w:hAnsi="Times New Roman" w:cs="Times New Roman"/>
-        </w:rPr>
-        <w:t>101-es sor 3db egymás után</w:t>
-      </w:r>
-    </w:p>
-    <w:p>
-      <w:pPr>
-        <w:spacing w:after="0"/>
-        <w:rPr>
-          <w:rFonts w:ascii="Times New Roman" w:hAnsi="Times New Roman" w:cs="Times New Roman"/>
-        </w:rPr>
-      </w:pPr>
-      <w:r>
-        <w:rPr>
-          <w:rFonts w:ascii="Times New Roman" w:hAnsi="Times New Roman" w:cs="Times New Roman"/>
-        </w:rPr>
-        <w:t>403-as sor 3 db egymás után</w:t>
-      </w:r>
-    </w:p>
-    <w:p>
-      <w:pPr>
-        <w:spacing w:after="0"/>
-        <w:rPr>
-          <w:rFonts w:ascii="Times New Roman" w:hAnsi="Times New Roman" w:cs="Times New Roman"/>
-        </w:rPr>
-      </w:pPr>
-    </w:p>
-    <w:p>
-      <w:pPr>
-        <w:spacing w:after="0"/>
-        <w:rPr>
-          <w:rFonts w:ascii="Times New Roman" w:hAnsi="Times New Roman" w:cs="Times New Roman"/>
-        </w:rPr>
-      </w:pPr>
-    </w:p>
-    <w:p>
-      <w:pPr>
-        <w:spacing w:after="0"/>
-        <w:rPr>
-          <w:rFonts w:ascii="Times New Roman" w:hAnsi="Times New Roman" w:cs="Times New Roman"/>
-        </w:rPr>
-      </w:pPr>
-      <w:r>
-        <w:rPr>
-          <w:rFonts w:ascii="Times New Roman" w:hAnsi="Times New Roman" w:cs="Times New Roman"/>
-        </w:rPr>
-        <w:t>(850.</w:t>
-      </w:r>
-      <w:bookmarkStart w:id="0" w:name="_GoBack"/>
+        <w:pStyle w:val="Norml"/>
+        <w:spacing w:after="0"/>
+        <w:rPr>
+          <w:rFonts w:ascii="Times New Roman" w:hAnsi="Times New Roman" w:cs="Times New Roman"/>
+        </w:rPr>
+      </w:pPr>
+      <w:r>
+        <w:rPr>
+          <w:rFonts w:ascii="Times New Roman" w:hAnsi="Times New Roman" w:cs="Times New Roman"/>
+        </w:rPr>
+        <w:t>1427-es sor 3 db egymás után</w:t>
+      </w:r>
+    </w:p>
+    <w:p xmlns:wp14="http://schemas.microsoft.com/office/word/2010/wordml" wp14:textId="77777777">
+      <w:pPr>
+        <w:spacing w:after="0"/>
+        <w:rPr>
+          <w:rFonts w:ascii="Times New Roman" w:hAnsi="Times New Roman" w:cs="Times New Roman"/>
+        </w:rPr>
+      </w:pPr>
+    </w:p>
+    <w:p xmlns:wp14="http://schemas.microsoft.com/office/word/2010/wordml" wp14:textId="77777777">
+      <w:pPr>
+        <w:spacing w:after="0"/>
+        <w:rPr>
+          <w:rFonts w:ascii="Times New Roman" w:hAnsi="Times New Roman" w:cs="Times New Roman"/>
+        </w:rPr>
+      </w:pPr>
+    </w:p>
+    <w:p xmlns:wp14="http://schemas.microsoft.com/office/word/2010/wordml" wp14:textId="646B4A11">
+      <w:pPr>
+        <w:spacing w:after="0"/>
+        <w:rPr>
+          <w:rFonts w:ascii="Times New Roman" w:hAnsi="Times New Roman" w:cs="Times New Roman"/>
+        </w:rPr>
+      </w:pPr>
+      <w:r>
+        <w:rPr>
+          <w:rFonts w:ascii="Times New Roman" w:hAnsi="Times New Roman" w:cs="Times New Roman"/>
+        </w:rPr>
+        <w:t>(1800.</w:t>
+      </w:r>
+      <w:bookmarkStart w:name="_GoBack" w:id="0"/>
       <w:bookmarkEnd w:id="0"/>
       <w:r>
         <w:rPr>
@@ -200,12 +230,12 @@
         <w:t xml:space="preserve"> sornál tartok)</w:t>
       </w:r>
     </w:p>
-    <w:p/>
-    <w:p/>
-    <w:p/>
-    <w:p/>
+    <w:p xmlns:wp14="http://schemas.microsoft.com/office/word/2010/wordml" wp14:textId="77777777"/>
+    <w:p xmlns:wp14="http://schemas.microsoft.com/office/word/2010/wordml" wp14:textId="77777777"/>
+    <w:p xmlns:wp14="http://schemas.microsoft.com/office/word/2010/wordml" wp14:textId="77777777"/>
+    <w:p xmlns:wp14="http://schemas.microsoft.com/office/word/2010/wordml" wp14:textId="77777777"/>
     <w:sectPr>
-      <w:pgSz w:w="11906" w:h="16838"/>
+      <w:pgSz w:w="11906" w:h="16838" w:orient="portrait"/>
       <w:pgMar w:top="1417" w:right="1417" w:bottom="1417" w:left="1417" w:header="708" w:footer="708" w:gutter="0"/>
       <w:cols w:space="708"/>
       <w:docGrid w:linePitch="360"/>
@@ -215,11 +245,11 @@
 </file>
 
 <file path=word/styles.xml><?xml version="1.0" encoding="utf-8"?>
-<w:styles xmlns:mc="http://schemas.openxmlformats.org/markup-compatibility/2006" xmlns:r="http://schemas.openxmlformats.org/officeDocument/2006/relationships" xmlns:w="http://schemas.openxmlformats.org/wordprocessingml/2006/main" xmlns:w14="http://schemas.microsoft.com/office/word/2010/wordml" xmlns:w15="http://schemas.microsoft.com/office/word/2012/wordml" xmlns:w16se="http://schemas.microsoft.com/office/word/2015/wordml/symex" mc:Ignorable="w14 w15 w16se">
+<w:styles xmlns:wp14="http://schemas.microsoft.com/office/word/2010/wordprocessingDrawing" xmlns:mc="http://schemas.openxmlformats.org/markup-compatibility/2006" xmlns:r="http://schemas.openxmlformats.org/officeDocument/2006/relationships" xmlns:w="http://schemas.openxmlformats.org/wordprocessingml/2006/main" xmlns:w14="http://schemas.microsoft.com/office/word/2010/wordml" xmlns:w15="http://schemas.microsoft.com/office/word/2012/wordml" xmlns:w16se="http://schemas.microsoft.com/office/word/2015/wordml/symex" mc:Ignorable="w14 w15 w16se wp14">
   <w:docDefaults>
     <w:rPrDefault>
       <w:rPr>
-        <w:rFonts w:asciiTheme="minorHAnsi" w:eastAsiaTheme="minorHAnsi" w:hAnsiTheme="minorHAnsi" w:cstheme="minorBidi"/>
+        <w:rFonts w:asciiTheme="minorHAnsi" w:hAnsiTheme="minorHAnsi" w:eastAsiaTheme="minorHAnsi" w:cstheme="minorBidi"/>
         <w:sz w:val="22"/>
         <w:szCs w:val="22"/>
         <w:lang w:val="hu-HU" w:eastAsia="en-US" w:bidi="ar-SA"/>
@@ -234,14 +264,14 @@
   <w:latentStyles w:defLockedState="0" w:defUIPriority="99" w:defSemiHidden="0" w:defUnhideWhenUsed="0" w:defQFormat="0" w:count="371">
     <w:lsdException w:name="Normal" w:uiPriority="0" w:qFormat="1"/>
     <w:lsdException w:name="heading 1" w:uiPriority="9" w:qFormat="1"/>
-    <w:lsdException w:name="heading 2" w:semiHidden="1" w:uiPriority="9" w:unhideWhenUsed="1" w:qFormat="1"/>
-    <w:lsdException w:name="heading 3" w:semiHidden="1" w:uiPriority="9" w:unhideWhenUsed="1" w:qFormat="1"/>
-    <w:lsdException w:name="heading 4" w:semiHidden="1" w:uiPriority="9" w:unhideWhenUsed="1" w:qFormat="1"/>
-    <w:lsdException w:name="heading 5" w:semiHidden="1" w:uiPriority="9" w:unhideWhenUsed="1" w:qFormat="1"/>
-    <w:lsdException w:name="heading 6" w:semiHidden="1" w:uiPriority="9" w:unhideWhenUsed="1" w:qFormat="1"/>
-    <w:lsdException w:name="heading 7" w:semiHidden="1" w:uiPriority="9" w:unhideWhenUsed="1" w:qFormat="1"/>
-    <w:lsdException w:name="heading 8" w:semiHidden="1" w:uiPriority="9" w:unhideWhenUsed="1" w:qFormat="1"/>
-    <w:lsdException w:name="heading 9" w:semiHidden="1" w:uiPriority="9" w:unhideWhenUsed="1" w:qFormat="1"/>
+    <w:lsdException w:name="heading 2" w:uiPriority="9" w:semiHidden="1" w:unhideWhenUsed="1" w:qFormat="1"/>
+    <w:lsdException w:name="heading 3" w:uiPriority="9" w:semiHidden="1" w:unhideWhenUsed="1" w:qFormat="1"/>
+    <w:lsdException w:name="heading 4" w:uiPriority="9" w:semiHidden="1" w:unhideWhenUsed="1" w:qFormat="1"/>
+    <w:lsdException w:name="heading 5" w:uiPriority="9" w:semiHidden="1" w:unhideWhenUsed="1" w:qFormat="1"/>
+    <w:lsdException w:name="heading 6" w:uiPriority="9" w:semiHidden="1" w:unhideWhenUsed="1" w:qFormat="1"/>
+    <w:lsdException w:name="heading 7" w:uiPriority="9" w:semiHidden="1" w:unhideWhenUsed="1" w:qFormat="1"/>
+    <w:lsdException w:name="heading 8" w:uiPriority="9" w:semiHidden="1" w:unhideWhenUsed="1" w:qFormat="1"/>
+    <w:lsdException w:name="heading 9" w:uiPriority="9" w:semiHidden="1" w:unhideWhenUsed="1" w:qFormat="1"/>
     <w:lsdException w:name="index 1" w:semiHidden="1" w:unhideWhenUsed="1"/>
     <w:lsdException w:name="index 2" w:semiHidden="1" w:unhideWhenUsed="1"/>
     <w:lsdException w:name="index 3" w:semiHidden="1" w:unhideWhenUsed="1"/>
@@ -251,22 +281,22 @@
     <w:lsdException w:name="index 7" w:semiHidden="1" w:unhideWhenUsed="1"/>
     <w:lsdException w:name="index 8" w:semiHidden="1" w:unhideWhenUsed="1"/>
     <w:lsdException w:name="index 9" w:semiHidden="1" w:unhideWhenUsed="1"/>
-    <w:lsdException w:name="toc 1" w:semiHidden="1" w:uiPriority="39" w:unhideWhenUsed="1"/>
-    <w:lsdException w:name="toc 2" w:semiHidden="1" w:uiPriority="39" w:unhideWhenUsed="1"/>
-    <w:lsdException w:name="toc 3" w:semiHidden="1" w:uiPriority="39" w:unhideWhenUsed="1"/>
-    <w:lsdException w:name="toc 4" w:semiHidden="1" w:uiPriority="39" w:unhideWhenUsed="1"/>
-    <w:lsdException w:name="toc 5" w:semiHidden="1" w:uiPriority="39" w:unhideWhenUsed="1"/>
-    <w:lsdException w:name="toc 6" w:semiHidden="1" w:uiPriority="39" w:unhideWhenUsed="1"/>
-    <w:lsdException w:name="toc 7" w:semiHidden="1" w:uiPriority="39" w:unhideWhenUsed="1"/>
-    <w:lsdException w:name="toc 8" w:semiHidden="1" w:uiPriority="39" w:unhideWhenUsed="1"/>
-    <w:lsdException w:name="toc 9" w:semiHidden="1" w:uiPriority="39" w:unhideWhenUsed="1"/>
+    <w:lsdException w:name="toc 1" w:uiPriority="39" w:semiHidden="1" w:unhideWhenUsed="1"/>
+    <w:lsdException w:name="toc 2" w:uiPriority="39" w:semiHidden="1" w:unhideWhenUsed="1"/>
+    <w:lsdException w:name="toc 3" w:uiPriority="39" w:semiHidden="1" w:unhideWhenUsed="1"/>
+    <w:lsdException w:name="toc 4" w:uiPriority="39" w:semiHidden="1" w:unhideWhenUsed="1"/>
+    <w:lsdException w:name="toc 5" w:uiPriority="39" w:semiHidden="1" w:unhideWhenUsed="1"/>
+    <w:lsdException w:name="toc 6" w:uiPriority="39" w:semiHidden="1" w:unhideWhenUsed="1"/>
+    <w:lsdException w:name="toc 7" w:uiPriority="39" w:semiHidden="1" w:unhideWhenUsed="1"/>
+    <w:lsdException w:name="toc 8" w:uiPriority="39" w:semiHidden="1" w:unhideWhenUsed="1"/>
+    <w:lsdException w:name="toc 9" w:uiPriority="39" w:semiHidden="1" w:unhideWhenUsed="1"/>
     <w:lsdException w:name="Normal Indent" w:semiHidden="1" w:unhideWhenUsed="1"/>
     <w:lsdException w:name="footnote text" w:semiHidden="1" w:unhideWhenUsed="1"/>
     <w:lsdException w:name="annotation text" w:semiHidden="1" w:unhideWhenUsed="1"/>
     <w:lsdException w:name="header" w:semiHidden="1" w:unhideWhenUsed="1"/>
     <w:lsdException w:name="footer" w:semiHidden="1" w:unhideWhenUsed="1"/>
     <w:lsdException w:name="index heading" w:semiHidden="1" w:unhideWhenUsed="1"/>
-    <w:lsdException w:name="caption" w:semiHidden="1" w:uiPriority="35" w:unhideWhenUsed="1" w:qFormat="1"/>
+    <w:lsdException w:name="caption" w:uiPriority="35" w:semiHidden="1" w:unhideWhenUsed="1" w:qFormat="1"/>
     <w:lsdException w:name="table of figures" w:semiHidden="1" w:unhideWhenUsed="1"/>
     <w:lsdException w:name="envelope address" w:semiHidden="1" w:unhideWhenUsed="1"/>
     <w:lsdException w:name="envelope return" w:semiHidden="1" w:unhideWhenUsed="1"/>
@@ -297,7 +327,7 @@
     <w:lsdException w:name="Title" w:uiPriority="10" w:qFormat="1"/>
     <w:lsdException w:name="Closing" w:semiHidden="1" w:unhideWhenUsed="1"/>
     <w:lsdException w:name="Signature" w:semiHidden="1" w:unhideWhenUsed="1"/>
-    <w:lsdException w:name="Default Paragraph Font" w:semiHidden="1" w:uiPriority="1" w:unhideWhenUsed="1"/>
+    <w:lsdException w:name="Default Paragraph Font" w:uiPriority="1" w:semiHidden="1" w:unhideWhenUsed="1"/>
     <w:lsdException w:name="Body Text" w:semiHidden="1" w:unhideWhenUsed="1"/>
     <w:lsdException w:name="Body Text Indent" w:semiHidden="1" w:unhideWhenUsed="1"/>
     <w:lsdException w:name="List Continue" w:semiHidden="1" w:unhideWhenUsed="1"/>
@@ -497,8 +527,8 @@
     <w:lsdException w:name="Subtle Reference" w:uiPriority="31" w:qFormat="1"/>
     <w:lsdException w:name="Intense Reference" w:uiPriority="32" w:qFormat="1"/>
     <w:lsdException w:name="Book Title" w:uiPriority="33" w:qFormat="1"/>
-    <w:lsdException w:name="Bibliography" w:semiHidden="1" w:uiPriority="37" w:unhideWhenUsed="1"/>
-    <w:lsdException w:name="TOC Heading" w:semiHidden="1" w:uiPriority="39" w:unhideWhenUsed="1" w:qFormat="1"/>
+    <w:lsdException w:name="Bibliography" w:uiPriority="37" w:semiHidden="1" w:unhideWhenUsed="1"/>
+    <w:lsdException w:name="TOC Heading" w:uiPriority="39" w:semiHidden="1" w:unhideWhenUsed="1" w:qFormat="1"/>
     <w:lsdException w:name="Plain Table 1" w:uiPriority="41"/>
     <w:lsdException w:name="Plain Table 2" w:uiPriority="42"/>
     <w:lsdException w:name="Plain Table 3" w:uiPriority="43"/>
@@ -604,17 +634,17 @@
     <w:lsdException w:name="List Table 6 Colorful Accent 6" w:uiPriority="51"/>
     <w:lsdException w:name="List Table 7 Colorful Accent 6" w:uiPriority="52"/>
   </w:latentStyles>
-  <w:style w:type="paragraph" w:default="1" w:styleId="Norml">
+  <w:style w:type="paragraph" w:styleId="Norml" w:default="1">
     <w:name w:val="Normal"/>
     <w:qFormat/>
   </w:style>
-  <w:style w:type="character" w:default="1" w:styleId="Bekezdsalapbettpusa">
+  <w:style w:type="character" w:styleId="Bekezdsalapbettpusa" w:default="1">
     <w:name w:val="Default Paragraph Font"/>
     <w:uiPriority w:val="1"/>
     <w:semiHidden/>
     <w:unhideWhenUsed/>
   </w:style>
-  <w:style w:type="table" w:default="1" w:styleId="Normltblzat">
+  <w:style w:type="table" w:styleId="Normltblzat" w:default="1">
     <w:name w:val="Normal Table"/>
     <w:uiPriority w:val="99"/>
     <w:semiHidden/>
@@ -629,7 +659,7 @@
       </w:tblCellMar>
     </w:tblPr>
   </w:style>
-  <w:style w:type="numbering" w:default="1" w:styleId="Nemlista">
+  <w:style w:type="numbering" w:styleId="Nemlista" w:default="1">
     <w:name w:val="No List"/>
     <w:uiPriority w:val="99"/>
     <w:semiHidden/>

</xml_diff>

<commit_message>
a következő órára készen leszek ezzel a résszel
</commit_message>
<xml_diff>
--- a/leghasonlobb.sorozatok.docx
+++ b/leghasonlobb.sorozatok.docx
@@ -2,7 +2,7 @@
 <file path=word/document.xml><?xml version="1.0" encoding="utf-8"?>
 <w:document xmlns:wpc="http://schemas.microsoft.com/office/word/2010/wordprocessingCanvas" xmlns:cx="http://schemas.microsoft.com/office/drawing/2014/chartex" xmlns:cx1="http://schemas.microsoft.com/office/drawing/2015/9/8/chartex" xmlns:mc="http://schemas.openxmlformats.org/markup-compatibility/2006" xmlns:o="urn:schemas-microsoft-com:office:office" xmlns:r="http://schemas.openxmlformats.org/officeDocument/2006/relationships" xmlns:m="http://schemas.openxmlformats.org/officeDocument/2006/math" xmlns:v="urn:schemas-microsoft-com:vml" xmlns:wp14="http://schemas.microsoft.com/office/word/2010/wordprocessingDrawing" xmlns:wp="http://schemas.openxmlformats.org/drawingml/2006/wordprocessingDrawing" xmlns:w10="urn:schemas-microsoft-com:office:word" xmlns:w="http://schemas.openxmlformats.org/wordprocessingml/2006/main" xmlns:w14="http://schemas.microsoft.com/office/word/2010/wordml" xmlns:w15="http://schemas.microsoft.com/office/word/2012/wordml" xmlns:w16se="http://schemas.microsoft.com/office/word/2015/wordml/symex" xmlns:wpg="http://schemas.microsoft.com/office/word/2010/wordprocessingGroup" xmlns:wpi="http://schemas.microsoft.com/office/word/2010/wordprocessingInk" xmlns:wne="http://schemas.microsoft.com/office/word/2006/wordml" xmlns:wps="http://schemas.microsoft.com/office/word/2010/wordprocessingShape" mc:Ignorable="w14 w15 w16se wp14">
   <w:body>
-    <w:p xmlns:wp14="http://schemas.microsoft.com/office/word/2010/wordml" wp14:textId="77777777">
+    <w:p>
       <w:pPr>
         <w:spacing w:after="0"/>
         <w:rPr>
@@ -22,15 +22,15 @@
         <w:t>eghasonlóbb sorozatok:</w:t>
       </w:r>
     </w:p>
-    <w:p xmlns:wp14="http://schemas.microsoft.com/office/word/2010/wordml" wp14:textId="77777777">
-      <w:pPr>
-        <w:spacing w:after="0"/>
-        <w:rPr>
-          <w:rFonts w:ascii="Times New Roman" w:hAnsi="Times New Roman" w:cs="Times New Roman"/>
-        </w:rPr>
-      </w:pPr>
-    </w:p>
-    <w:p xmlns:wp14="http://schemas.microsoft.com/office/word/2010/wordml" wp14:textId="77777777">
+    <w:p>
+      <w:pPr>
+        <w:spacing w:after="0"/>
+        <w:rPr>
+          <w:rFonts w:ascii="Times New Roman" w:hAnsi="Times New Roman" w:cs="Times New Roman"/>
+        </w:rPr>
+      </w:pPr>
+    </w:p>
+    <w:p>
       <w:pPr>
         <w:spacing w:after="0"/>
         <w:rPr>
@@ -44,7 +44,7 @@
         <w:t>16 26 28 46 49 – 43-as sor</w:t>
       </w:r>
     </w:p>
-    <w:p xmlns:wp14="http://schemas.microsoft.com/office/word/2010/wordml" wp14:textId="77777777">
+    <w:p>
       <w:pPr>
         <w:spacing w:after="0"/>
         <w:rPr>
@@ -58,7 +58,7 @@
         <w:t>250. sor – 3 egymás után</w:t>
       </w:r>
     </w:p>
-    <w:p xmlns:wp14="http://schemas.microsoft.com/office/word/2010/wordml" wp14:textId="77777777">
+    <w:p>
       <w:pPr>
         <w:spacing w:after="0"/>
         <w:rPr>
@@ -78,7 +78,7 @@
         <w:t>sor – 3 egymás után</w:t>
       </w:r>
     </w:p>
-    <w:p xmlns:wp14="http://schemas.microsoft.com/office/word/2010/wordml" wp14:textId="77777777">
+    <w:p>
       <w:pPr>
         <w:spacing w:after="0"/>
         <w:rPr>
@@ -92,7 +92,7 @@
         <w:t>558.sor – 3egymás után</w:t>
       </w:r>
     </w:p>
-    <w:p xmlns:wp14="http://schemas.microsoft.com/office/word/2010/wordml" wp14:textId="77777777">
+    <w:p>
       <w:pPr>
         <w:spacing w:after="0"/>
         <w:rPr>
@@ -108,7 +108,6 @@
     </w:p>
     <w:p>
       <w:pPr>
-        <w:pStyle w:val="Norml"/>
         <w:spacing w:after="0"/>
         <w:rPr>
           <w:rFonts w:ascii="Times New Roman" w:hAnsi="Times New Roman" w:cs="Times New Roman"/>
@@ -121,15 +120,15 @@
         <w:t>858.sor - 3 egymás után</w:t>
       </w:r>
     </w:p>
-    <w:p xmlns:wp14="http://schemas.microsoft.com/office/word/2010/wordml" wp14:textId="77777777">
-      <w:pPr>
-        <w:spacing w:after="0"/>
-        <w:rPr>
-          <w:rFonts w:ascii="Times New Roman" w:hAnsi="Times New Roman" w:cs="Times New Roman"/>
-        </w:rPr>
-      </w:pPr>
-    </w:p>
-    <w:p xmlns:wp14="http://schemas.microsoft.com/office/word/2010/wordml" wp14:textId="77777777">
+    <w:p>
+      <w:pPr>
+        <w:spacing w:after="0"/>
+        <w:rPr>
+          <w:rFonts w:ascii="Times New Roman" w:hAnsi="Times New Roman" w:cs="Times New Roman"/>
+        </w:rPr>
+      </w:pPr>
+    </w:p>
+    <w:p>
       <w:pPr>
         <w:spacing w:after="0"/>
         <w:rPr>
@@ -149,7 +148,7 @@
         <w:t>gymást követő számok sorozata:</w:t>
       </w:r>
     </w:p>
-    <w:p xmlns:wp14="http://schemas.microsoft.com/office/word/2010/wordml" wp14:textId="77777777">
+    <w:p>
       <w:pPr>
         <w:spacing w:after="0"/>
         <w:rPr>
@@ -163,7 +162,7 @@
         <w:t>101-es sor 3db egymás után</w:t>
       </w:r>
     </w:p>
-    <w:p xmlns:wp14="http://schemas.microsoft.com/office/word/2010/wordml" wp14:textId="77777777">
+    <w:p>
       <w:pPr>
         <w:spacing w:after="0"/>
         <w:rPr>
@@ -179,7 +178,6 @@
     </w:p>
     <w:p>
       <w:pPr>
-        <w:pStyle w:val="Norml"/>
         <w:spacing w:after="0"/>
         <w:rPr>
           <w:rFonts w:ascii="Times New Roman" w:hAnsi="Times New Roman" w:cs="Times New Roman"/>
@@ -192,50 +190,56 @@
         <w:t>1427-es sor 3 db egymás után</w:t>
       </w:r>
     </w:p>
-    <w:p xmlns:wp14="http://schemas.microsoft.com/office/word/2010/wordml" wp14:textId="77777777">
-      <w:pPr>
-        <w:spacing w:after="0"/>
-        <w:rPr>
-          <w:rFonts w:ascii="Times New Roman" w:hAnsi="Times New Roman" w:cs="Times New Roman"/>
-        </w:rPr>
-      </w:pPr>
-    </w:p>
-    <w:p xmlns:wp14="http://schemas.microsoft.com/office/word/2010/wordml" wp14:textId="77777777">
-      <w:pPr>
-        <w:spacing w:after="0"/>
-        <w:rPr>
-          <w:rFonts w:ascii="Times New Roman" w:hAnsi="Times New Roman" w:cs="Times New Roman"/>
-        </w:rPr>
-      </w:pPr>
-    </w:p>
-    <w:p xmlns:wp14="http://schemas.microsoft.com/office/word/2010/wordml" wp14:textId="646B4A11">
-      <w:pPr>
-        <w:spacing w:after="0"/>
-        <w:rPr>
-          <w:rFonts w:ascii="Times New Roman" w:hAnsi="Times New Roman" w:cs="Times New Roman"/>
-        </w:rPr>
-      </w:pPr>
-      <w:r>
-        <w:rPr>
-          <w:rFonts w:ascii="Times New Roman" w:hAnsi="Times New Roman" w:cs="Times New Roman"/>
-        </w:rPr>
-        <w:t>(1800.</w:t>
-      </w:r>
-      <w:bookmarkStart w:name="_GoBack" w:id="0"/>
+    <w:p>
+      <w:pPr>
+        <w:spacing w:after="0"/>
+        <w:rPr>
+          <w:rFonts w:ascii="Times New Roman" w:hAnsi="Times New Roman" w:cs="Times New Roman"/>
+        </w:rPr>
+      </w:pPr>
+    </w:p>
+    <w:p>
+      <w:pPr>
+        <w:spacing w:after="0"/>
+        <w:rPr>
+          <w:rFonts w:ascii="Times New Roman" w:hAnsi="Times New Roman" w:cs="Times New Roman"/>
+        </w:rPr>
+      </w:pPr>
+    </w:p>
+    <w:p>
+      <w:pPr>
+        <w:spacing w:after="0"/>
+        <w:rPr>
+          <w:rFonts w:ascii="Times New Roman" w:hAnsi="Times New Roman" w:cs="Times New Roman"/>
+        </w:rPr>
+      </w:pPr>
+      <w:r>
+        <w:rPr>
+          <w:rFonts w:ascii="Times New Roman" w:hAnsi="Times New Roman" w:cs="Times New Roman"/>
+        </w:rPr>
+        <w:t>(22</w:t>
+      </w:r>
+      <w:bookmarkStart w:id="0" w:name="_GoBack"/>
       <w:bookmarkEnd w:id="0"/>
       <w:r>
         <w:rPr>
           <w:rFonts w:ascii="Times New Roman" w:hAnsi="Times New Roman" w:cs="Times New Roman"/>
         </w:rPr>
+        <w:t>00.</w:t>
+      </w:r>
+      <w:r>
+        <w:rPr>
+          <w:rFonts w:ascii="Times New Roman" w:hAnsi="Times New Roman" w:cs="Times New Roman"/>
+        </w:rPr>
         <w:t xml:space="preserve"> sornál tartok)</w:t>
       </w:r>
     </w:p>
-    <w:p xmlns:wp14="http://schemas.microsoft.com/office/word/2010/wordml" wp14:textId="77777777"/>
-    <w:p xmlns:wp14="http://schemas.microsoft.com/office/word/2010/wordml" wp14:textId="77777777"/>
-    <w:p xmlns:wp14="http://schemas.microsoft.com/office/word/2010/wordml" wp14:textId="77777777"/>
-    <w:p xmlns:wp14="http://schemas.microsoft.com/office/word/2010/wordml" wp14:textId="77777777"/>
+    <w:p/>
+    <w:p/>
+    <w:p/>
+    <w:p/>
     <w:sectPr>
-      <w:pgSz w:w="11906" w:h="16838" w:orient="portrait"/>
+      <w:pgSz w:w="11906" w:h="16838"/>
       <w:pgMar w:top="1417" w:right="1417" w:bottom="1417" w:left="1417" w:header="708" w:footer="708" w:gutter="0"/>
       <w:cols w:space="708"/>
       <w:docGrid w:linePitch="360"/>
@@ -245,11 +249,11 @@
 </file>
 
 <file path=word/styles.xml><?xml version="1.0" encoding="utf-8"?>
-<w:styles xmlns:wp14="http://schemas.microsoft.com/office/word/2010/wordprocessingDrawing" xmlns:mc="http://schemas.openxmlformats.org/markup-compatibility/2006" xmlns:r="http://schemas.openxmlformats.org/officeDocument/2006/relationships" xmlns:w="http://schemas.openxmlformats.org/wordprocessingml/2006/main" xmlns:w14="http://schemas.microsoft.com/office/word/2010/wordml" xmlns:w15="http://schemas.microsoft.com/office/word/2012/wordml" xmlns:w16se="http://schemas.microsoft.com/office/word/2015/wordml/symex" mc:Ignorable="w14 w15 w16se wp14">
+<w:styles xmlns:mc="http://schemas.openxmlformats.org/markup-compatibility/2006" xmlns:r="http://schemas.openxmlformats.org/officeDocument/2006/relationships" xmlns:w="http://schemas.openxmlformats.org/wordprocessingml/2006/main" xmlns:w14="http://schemas.microsoft.com/office/word/2010/wordml" xmlns:w15="http://schemas.microsoft.com/office/word/2012/wordml" xmlns:w16se="http://schemas.microsoft.com/office/word/2015/wordml/symex" mc:Ignorable="w14 w15 w16se">
   <w:docDefaults>
     <w:rPrDefault>
       <w:rPr>
-        <w:rFonts w:asciiTheme="minorHAnsi" w:hAnsiTheme="minorHAnsi" w:eastAsiaTheme="minorHAnsi" w:cstheme="minorBidi"/>
+        <w:rFonts w:asciiTheme="minorHAnsi" w:eastAsiaTheme="minorHAnsi" w:hAnsiTheme="minorHAnsi" w:cstheme="minorBidi"/>
         <w:sz w:val="22"/>
         <w:szCs w:val="22"/>
         <w:lang w:val="hu-HU" w:eastAsia="en-US" w:bidi="ar-SA"/>
@@ -264,14 +268,14 @@
   <w:latentStyles w:defLockedState="0" w:defUIPriority="99" w:defSemiHidden="0" w:defUnhideWhenUsed="0" w:defQFormat="0" w:count="371">
     <w:lsdException w:name="Normal" w:uiPriority="0" w:qFormat="1"/>
     <w:lsdException w:name="heading 1" w:uiPriority="9" w:qFormat="1"/>
-    <w:lsdException w:name="heading 2" w:uiPriority="9" w:semiHidden="1" w:unhideWhenUsed="1" w:qFormat="1"/>
-    <w:lsdException w:name="heading 3" w:uiPriority="9" w:semiHidden="1" w:unhideWhenUsed="1" w:qFormat="1"/>
-    <w:lsdException w:name="heading 4" w:uiPriority="9" w:semiHidden="1" w:unhideWhenUsed="1" w:qFormat="1"/>
-    <w:lsdException w:name="heading 5" w:uiPriority="9" w:semiHidden="1" w:unhideWhenUsed="1" w:qFormat="1"/>
-    <w:lsdException w:name="heading 6" w:uiPriority="9" w:semiHidden="1" w:unhideWhenUsed="1" w:qFormat="1"/>
-    <w:lsdException w:name="heading 7" w:uiPriority="9" w:semiHidden="1" w:unhideWhenUsed="1" w:qFormat="1"/>
-    <w:lsdException w:name="heading 8" w:uiPriority="9" w:semiHidden="1" w:unhideWhenUsed="1" w:qFormat="1"/>
-    <w:lsdException w:name="heading 9" w:uiPriority="9" w:semiHidden="1" w:unhideWhenUsed="1" w:qFormat="1"/>
+    <w:lsdException w:name="heading 2" w:semiHidden="1" w:uiPriority="9" w:unhideWhenUsed="1" w:qFormat="1"/>
+    <w:lsdException w:name="heading 3" w:semiHidden="1" w:uiPriority="9" w:unhideWhenUsed="1" w:qFormat="1"/>
+    <w:lsdException w:name="heading 4" w:semiHidden="1" w:uiPriority="9" w:unhideWhenUsed="1" w:qFormat="1"/>
+    <w:lsdException w:name="heading 5" w:semiHidden="1" w:uiPriority="9" w:unhideWhenUsed="1" w:qFormat="1"/>
+    <w:lsdException w:name="heading 6" w:semiHidden="1" w:uiPriority="9" w:unhideWhenUsed="1" w:qFormat="1"/>
+    <w:lsdException w:name="heading 7" w:semiHidden="1" w:uiPriority="9" w:unhideWhenUsed="1" w:qFormat="1"/>
+    <w:lsdException w:name="heading 8" w:semiHidden="1" w:uiPriority="9" w:unhideWhenUsed="1" w:qFormat="1"/>
+    <w:lsdException w:name="heading 9" w:semiHidden="1" w:uiPriority="9" w:unhideWhenUsed="1" w:qFormat="1"/>
     <w:lsdException w:name="index 1" w:semiHidden="1" w:unhideWhenUsed="1"/>
     <w:lsdException w:name="index 2" w:semiHidden="1" w:unhideWhenUsed="1"/>
     <w:lsdException w:name="index 3" w:semiHidden="1" w:unhideWhenUsed="1"/>
@@ -281,22 +285,22 @@
     <w:lsdException w:name="index 7" w:semiHidden="1" w:unhideWhenUsed="1"/>
     <w:lsdException w:name="index 8" w:semiHidden="1" w:unhideWhenUsed="1"/>
     <w:lsdException w:name="index 9" w:semiHidden="1" w:unhideWhenUsed="1"/>
-    <w:lsdException w:name="toc 1" w:uiPriority="39" w:semiHidden="1" w:unhideWhenUsed="1"/>
-    <w:lsdException w:name="toc 2" w:uiPriority="39" w:semiHidden="1" w:unhideWhenUsed="1"/>
-    <w:lsdException w:name="toc 3" w:uiPriority="39" w:semiHidden="1" w:unhideWhenUsed="1"/>
-    <w:lsdException w:name="toc 4" w:uiPriority="39" w:semiHidden="1" w:unhideWhenUsed="1"/>
-    <w:lsdException w:name="toc 5" w:uiPriority="39" w:semiHidden="1" w:unhideWhenUsed="1"/>
-    <w:lsdException w:name="toc 6" w:uiPriority="39" w:semiHidden="1" w:unhideWhenUsed="1"/>
-    <w:lsdException w:name="toc 7" w:uiPriority="39" w:semiHidden="1" w:unhideWhenUsed="1"/>
-    <w:lsdException w:name="toc 8" w:uiPriority="39" w:semiHidden="1" w:unhideWhenUsed="1"/>
-    <w:lsdException w:name="toc 9" w:uiPriority="39" w:semiHidden="1" w:unhideWhenUsed="1"/>
+    <w:lsdException w:name="toc 1" w:semiHidden="1" w:uiPriority="39" w:unhideWhenUsed="1"/>
+    <w:lsdException w:name="toc 2" w:semiHidden="1" w:uiPriority="39" w:unhideWhenUsed="1"/>
+    <w:lsdException w:name="toc 3" w:semiHidden="1" w:uiPriority="39" w:unhideWhenUsed="1"/>
+    <w:lsdException w:name="toc 4" w:semiHidden="1" w:uiPriority="39" w:unhideWhenUsed="1"/>
+    <w:lsdException w:name="toc 5" w:semiHidden="1" w:uiPriority="39" w:unhideWhenUsed="1"/>
+    <w:lsdException w:name="toc 6" w:semiHidden="1" w:uiPriority="39" w:unhideWhenUsed="1"/>
+    <w:lsdException w:name="toc 7" w:semiHidden="1" w:uiPriority="39" w:unhideWhenUsed="1"/>
+    <w:lsdException w:name="toc 8" w:semiHidden="1" w:uiPriority="39" w:unhideWhenUsed="1"/>
+    <w:lsdException w:name="toc 9" w:semiHidden="1" w:uiPriority="39" w:unhideWhenUsed="1"/>
     <w:lsdException w:name="Normal Indent" w:semiHidden="1" w:unhideWhenUsed="1"/>
     <w:lsdException w:name="footnote text" w:semiHidden="1" w:unhideWhenUsed="1"/>
     <w:lsdException w:name="annotation text" w:semiHidden="1" w:unhideWhenUsed="1"/>
     <w:lsdException w:name="header" w:semiHidden="1" w:unhideWhenUsed="1"/>
     <w:lsdException w:name="footer" w:semiHidden="1" w:unhideWhenUsed="1"/>
     <w:lsdException w:name="index heading" w:semiHidden="1" w:unhideWhenUsed="1"/>
-    <w:lsdException w:name="caption" w:uiPriority="35" w:semiHidden="1" w:unhideWhenUsed="1" w:qFormat="1"/>
+    <w:lsdException w:name="caption" w:semiHidden="1" w:uiPriority="35" w:unhideWhenUsed="1" w:qFormat="1"/>
     <w:lsdException w:name="table of figures" w:semiHidden="1" w:unhideWhenUsed="1"/>
     <w:lsdException w:name="envelope address" w:semiHidden="1" w:unhideWhenUsed="1"/>
     <w:lsdException w:name="envelope return" w:semiHidden="1" w:unhideWhenUsed="1"/>
@@ -327,7 +331,7 @@
     <w:lsdException w:name="Title" w:uiPriority="10" w:qFormat="1"/>
     <w:lsdException w:name="Closing" w:semiHidden="1" w:unhideWhenUsed="1"/>
     <w:lsdException w:name="Signature" w:semiHidden="1" w:unhideWhenUsed="1"/>
-    <w:lsdException w:name="Default Paragraph Font" w:uiPriority="1" w:semiHidden="1" w:unhideWhenUsed="1"/>
+    <w:lsdException w:name="Default Paragraph Font" w:semiHidden="1" w:uiPriority="1" w:unhideWhenUsed="1"/>
     <w:lsdException w:name="Body Text" w:semiHidden="1" w:unhideWhenUsed="1"/>
     <w:lsdException w:name="Body Text Indent" w:semiHidden="1" w:unhideWhenUsed="1"/>
     <w:lsdException w:name="List Continue" w:semiHidden="1" w:unhideWhenUsed="1"/>
@@ -527,8 +531,8 @@
     <w:lsdException w:name="Subtle Reference" w:uiPriority="31" w:qFormat="1"/>
     <w:lsdException w:name="Intense Reference" w:uiPriority="32" w:qFormat="1"/>
     <w:lsdException w:name="Book Title" w:uiPriority="33" w:qFormat="1"/>
-    <w:lsdException w:name="Bibliography" w:uiPriority="37" w:semiHidden="1" w:unhideWhenUsed="1"/>
-    <w:lsdException w:name="TOC Heading" w:uiPriority="39" w:semiHidden="1" w:unhideWhenUsed="1" w:qFormat="1"/>
+    <w:lsdException w:name="Bibliography" w:semiHidden="1" w:uiPriority="37" w:unhideWhenUsed="1"/>
+    <w:lsdException w:name="TOC Heading" w:semiHidden="1" w:uiPriority="39" w:unhideWhenUsed="1" w:qFormat="1"/>
     <w:lsdException w:name="Plain Table 1" w:uiPriority="41"/>
     <w:lsdException w:name="Plain Table 2" w:uiPriority="42"/>
     <w:lsdException w:name="Plain Table 3" w:uiPriority="43"/>
@@ -634,17 +638,17 @@
     <w:lsdException w:name="List Table 6 Colorful Accent 6" w:uiPriority="51"/>
     <w:lsdException w:name="List Table 7 Colorful Accent 6" w:uiPriority="52"/>
   </w:latentStyles>
-  <w:style w:type="paragraph" w:styleId="Norml" w:default="1">
+  <w:style w:type="paragraph" w:default="1" w:styleId="Norml">
     <w:name w:val="Normal"/>
     <w:qFormat/>
   </w:style>
-  <w:style w:type="character" w:styleId="Bekezdsalapbettpusa" w:default="1">
+  <w:style w:type="character" w:default="1" w:styleId="Bekezdsalapbettpusa">
     <w:name w:val="Default Paragraph Font"/>
     <w:uiPriority w:val="1"/>
     <w:semiHidden/>
     <w:unhideWhenUsed/>
   </w:style>
-  <w:style w:type="table" w:styleId="Normltblzat" w:default="1">
+  <w:style w:type="table" w:default="1" w:styleId="Normltblzat">
     <w:name w:val="Normal Table"/>
     <w:uiPriority w:val="99"/>
     <w:semiHidden/>
@@ -659,7 +663,7 @@
       </w:tblCellMar>
     </w:tblPr>
   </w:style>
-  <w:style w:type="numbering" w:styleId="Nemlista" w:default="1">
+  <w:style w:type="numbering" w:default="1" w:styleId="Nemlista">
     <w:name w:val="No List"/>
     <w:uiPriority w:val="99"/>
     <w:semiHidden/>

</xml_diff>

<commit_message>
itt a word file.
Készen van a leghasonlóbb sorozatok és az Egymást követő számok sorozata!
</commit_message>
<xml_diff>
--- a/leghasonlobb.sorozatok.docx
+++ b/leghasonlobb.sorozatok.docx
@@ -217,22 +217,10 @@
         <w:rPr>
           <w:rFonts w:ascii="Times New Roman" w:hAnsi="Times New Roman" w:cs="Times New Roman"/>
         </w:rPr>
-        <w:t>(26</w:t>
+        <w:t>Kész!</w:t>
       </w:r>
       <w:bookmarkStart w:id="0" w:name="_GoBack"/>
       <w:bookmarkEnd w:id="0"/>
-      <w:r>
-        <w:rPr>
-          <w:rFonts w:ascii="Times New Roman" w:hAnsi="Times New Roman" w:cs="Times New Roman"/>
-        </w:rPr>
-        <w:t>00.</w:t>
-      </w:r>
-      <w:r>
-        <w:rPr>
-          <w:rFonts w:ascii="Times New Roman" w:hAnsi="Times New Roman" w:cs="Times New Roman"/>
-        </w:rPr>
-        <w:t xml:space="preserve"> sornál tartok)</w:t>
-      </w:r>
     </w:p>
     <w:p/>
     <w:p/>

</xml_diff>